<commit_message>
Update Replikacja bazy na SQL Server.docx
</commit_message>
<xml_diff>
--- a/databases/pomoce/Replikacja bazy na SQL Server.docx
+++ b/databases/pomoce/Replikacja bazy na SQL Server.docx
@@ -173,15 +173,7 @@
         </w:numPr>
       </w:pPr>
       <w:r>
-        <w:t>Utrzymywanie systemowej bazy danych dystrybucyjnej (</w:t>
-      </w:r>
-      <w:proofErr w:type="spellStart"/>
-      <w:r>
-        <w:t>distribution</w:t>
-      </w:r>
-      <w:proofErr w:type="spellEnd"/>
-      <w:r>
-        <w:t>), która jest tworzona automatycznie podczas przypisywania serwerowi roli dystrybutora</w:t>
+        <w:t>Utrzymywanie systemowej bazy danych dystrybucyjnej (distribution), która jest tworzona automatycznie podczas przypisywania serwerowi roli dystrybutora</w:t>
       </w:r>
     </w:p>
     <w:p>
@@ -273,95 +265,190 @@
         </w:numPr>
       </w:pPr>
       <w:r>
-        <w:t>Replikację migawkową (</w:t>
-      </w:r>
-      <w:proofErr w:type="spellStart"/>
-      <w:r>
-        <w:t>snapshot</w:t>
-      </w:r>
-      <w:proofErr w:type="spellEnd"/>
-      <w:r>
-        <w:t xml:space="preserve"> </w:t>
-      </w:r>
-      <w:proofErr w:type="spellStart"/>
-      <w:r>
-        <w:t>replication</w:t>
-      </w:r>
-      <w:proofErr w:type="spellEnd"/>
-      <w:r>
-        <w:t xml:space="preserve">) – okresowo jest tworzony obraz (migawka) </w:t>
-      </w:r>
-      <w:proofErr w:type="spellStart"/>
-      <w:r>
-        <w:t>zawierajązy</w:t>
-      </w:r>
-      <w:proofErr w:type="spellEnd"/>
-      <w:r>
-        <w:t xml:space="preserve"> dane wszystkich artykułów w publikacji, i wysyłany jest w całości subskrybentów, nadpisując ich dane. Wadą tego rozwiązania jest wymóg dużej przepustowości, jak i tego, że migawka jest tworzona w całości od początku</w:t>
-      </w:r>
-    </w:p>
-    <w:p>
-      <w:pPr>
-        <w:pStyle w:val="Akapitzlist"/>
-        <w:numPr>
-          <w:ilvl w:val="0"/>
-          <w:numId w:val="1"/>
-        </w:numPr>
-      </w:pPr>
-      <w:r>
-        <w:t>Replikację transakcyjną (</w:t>
-      </w:r>
-      <w:proofErr w:type="spellStart"/>
-      <w:r>
-        <w:t>transactional</w:t>
-      </w:r>
-      <w:proofErr w:type="spellEnd"/>
-      <w:r>
-        <w:t xml:space="preserve"> </w:t>
-      </w:r>
-      <w:proofErr w:type="spellStart"/>
-      <w:r>
-        <w:t>replication</w:t>
-      </w:r>
-      <w:proofErr w:type="spellEnd"/>
-      <w:r>
-        <w:t>) – polega na bieżącym śledzeniu i przechwytywaniu przez wydawcę wszelkich zmian typu INSERT, UPDATE, DELETE i zachowywaniu ich w dystrybucyjnej bazie danych.</w:t>
-      </w:r>
-    </w:p>
-    <w:p>
-      <w:pPr>
-        <w:pStyle w:val="Akapitzlist"/>
-        <w:numPr>
-          <w:ilvl w:val="0"/>
-          <w:numId w:val="1"/>
-        </w:numPr>
-      </w:pPr>
-      <w:r>
-        <w:t>Replikację scalającą (</w:t>
-      </w:r>
-      <w:proofErr w:type="spellStart"/>
-      <w:r>
-        <w:t>merge</w:t>
-      </w:r>
-      <w:proofErr w:type="spellEnd"/>
-      <w:r>
-        <w:t xml:space="preserve"> </w:t>
-      </w:r>
-      <w:proofErr w:type="spellStart"/>
-      <w:r>
-        <w:t>replication</w:t>
-      </w:r>
-      <w:proofErr w:type="spellEnd"/>
-      <w:r>
-        <w:t xml:space="preserve">) – dane zmodyfikowane na jednych serwerze bazodanowym po określonym czasie są przesyłane do </w:t>
-      </w:r>
-      <w:proofErr w:type="spellStart"/>
-      <w:r>
-        <w:t>dystrybutora,który</w:t>
-      </w:r>
-      <w:proofErr w:type="spellEnd"/>
+        <w:t>Replikację migawkową (snapshot replication) – okresowo jest tworzony obraz (migawka) zawierajązy dane wszystkich artykułów w publikacji, i wysyłany jest w całości subskrybentów, nadpisując ich dane. Wadą tego rozwiązania jest wymóg dużej przepustowości, jak i tego, że migawka jest tworzona w całości od początku</w:t>
+      </w:r>
+    </w:p>
+    <w:p>
+      <w:pPr>
+        <w:pStyle w:val="Akapitzlist"/>
+        <w:numPr>
+          <w:ilvl w:val="0"/>
+          <w:numId w:val="1"/>
+        </w:numPr>
+      </w:pPr>
+      <w:r>
+        <w:t>Replikację transakcyjną (transactional replication) – polega na bieżącym śledzeniu i przechwytywaniu przez wydawcę wszelkich zmian typu INSERT, UPDATE, DELETE i zachowywaniu ich w dystrybucyjnej bazie danych.</w:t>
+      </w:r>
+    </w:p>
+    <w:p>
+      <w:pPr>
+        <w:pStyle w:val="Akapitzlist"/>
+        <w:numPr>
+          <w:ilvl w:val="0"/>
+          <w:numId w:val="1"/>
+        </w:numPr>
+      </w:pPr>
+      <w:r>
+        <w:t xml:space="preserve">Replikację scalającą (merge replication) – dane zmodyfikowane na jednych serwerze bazodanowym po określonym czasie są przesyłane do </w:t>
+      </w:r>
+      <w:r>
+        <w:t>dystrybutora, który</w:t>
+      </w:r>
       <w:r>
         <w:t xml:space="preserve"> rozwiązuje konflikty i wysyła spójny obraz danych do wszystkich serwerów bazodanowych</w:t>
+      </w:r>
+    </w:p>
+    <w:p>
+      <w:pPr>
+        <w:pStyle w:val="Nagwek1"/>
+      </w:pPr>
+      <w:r>
+        <w:t>Modele replikacji</w:t>
+      </w:r>
+    </w:p>
+    <w:p>
+      <w:pPr>
+        <w:pStyle w:val="Nagwek2"/>
+        <w:numPr>
+          <w:ilvl w:val="0"/>
+          <w:numId w:val="3"/>
+        </w:numPr>
+      </w:pPr>
+      <w:r>
+        <w:t>Model centralnego wydawcy (dystrybutora)</w:t>
+      </w:r>
+    </w:p>
+    <w:p>
+      <w:pPr>
+        <w:pStyle w:val="Nagwek2"/>
+        <w:numPr>
+          <w:ilvl w:val="0"/>
+          <w:numId w:val="3"/>
+        </w:numPr>
+      </w:pPr>
+      <w:r>
+        <w:t>Model centralnego subskrybenta</w:t>
+      </w:r>
+    </w:p>
+    <w:p>
+      <w:r>
+        <w:t>Model centralnego subskrybenta zakłada, że dowolna liczba wydawców (dystrybutorów) przesyła dane do jednego subskrybenta. W tym przypadku dane modyfikowane jednocześnie na wielu serwerach (oddziałach) zostają przesyłane do centrali (subskrybenta), gdzie są analizowane</w:t>
+      </w:r>
+    </w:p>
+    <w:p>
+      <w:pPr>
+        <w:pStyle w:val="Nagwek2"/>
+        <w:numPr>
+          <w:ilvl w:val="0"/>
+          <w:numId w:val="3"/>
+        </w:numPr>
+      </w:pPr>
+      <w:r>
+        <w:t>Model równorzędny</w:t>
+      </w:r>
+    </w:p>
+    <w:p>
+      <w:r>
+        <w:t>Model równorzędny zakłada, że w replikacji bierze udział wielu dystrybutorów (wydawców) i wielu subskrybentów.</w:t>
+      </w:r>
+    </w:p>
+    <w:p/>
+    <w:p>
+      <w:r>
+        <w:t>Na SQL Server do wykonania replikacji wymagane jest uruchomienie usługi SQL Server oraz usługi SQL Server Agent. Za samą replikację odpowiadają usługi replikacji zwane agentami:</w:t>
+      </w:r>
+    </w:p>
+    <w:p>
+      <w:pPr>
+        <w:pStyle w:val="Akapitzlist"/>
+        <w:numPr>
+          <w:ilvl w:val="0"/>
+          <w:numId w:val="1"/>
+        </w:numPr>
+      </w:pPr>
+      <w:r>
+        <w:t>Agent migawki (Snapshot Agent);</w:t>
+      </w:r>
+    </w:p>
+    <w:p>
+      <w:pPr>
+        <w:pStyle w:val="Akapitzlist"/>
+        <w:numPr>
+          <w:ilvl w:val="0"/>
+          <w:numId w:val="1"/>
+        </w:numPr>
+        <w:rPr>
+          <w:lang w:val="en-US"/>
+        </w:rPr>
+      </w:pPr>
+      <w:r>
+        <w:rPr>
+          <w:lang w:val="en-US"/>
+        </w:rPr>
+        <w:t xml:space="preserve">Agent </w:t>
+      </w:r>
+      <w:r>
+        <w:t>transakcji</w:t>
+      </w:r>
+      <w:r>
+        <w:rPr>
+          <w:lang w:val="en-US"/>
+        </w:rPr>
+        <w:t xml:space="preserve"> (Log Reader Agent)</w:t>
+      </w:r>
+    </w:p>
+    <w:p>
+      <w:pPr>
+        <w:pStyle w:val="Akapitzlist"/>
+        <w:numPr>
+          <w:ilvl w:val="0"/>
+          <w:numId w:val="1"/>
+        </w:numPr>
+        <w:rPr>
+          <w:lang w:val="en-US"/>
+        </w:rPr>
+      </w:pPr>
+      <w:r>
+        <w:rPr>
+          <w:lang w:val="en-US"/>
+        </w:rPr>
+        <w:t xml:space="preserve">Agent </w:t>
+      </w:r>
+      <w:r>
+        <w:t>scalania</w:t>
+      </w:r>
+      <w:r>
+        <w:t xml:space="preserve"> (Merge Agent)</w:t>
+      </w:r>
+    </w:p>
+    <w:p>
+      <w:pPr>
+        <w:pStyle w:val="Akapitzlist"/>
+        <w:numPr>
+          <w:ilvl w:val="0"/>
+          <w:numId w:val="1"/>
+        </w:numPr>
+        <w:rPr>
+          <w:lang w:val="en-US"/>
+        </w:rPr>
+      </w:pPr>
+      <w:r>
+        <w:t>Agent dystrybucji (Distribution Agent)</w:t>
+      </w:r>
+    </w:p>
+    <w:p>
+      <w:pPr>
+        <w:pStyle w:val="Akapitzlist"/>
+        <w:numPr>
+          <w:ilvl w:val="0"/>
+          <w:numId w:val="1"/>
+        </w:numPr>
+        <w:rPr>
+          <w:lang w:val="en-US"/>
+        </w:rPr>
+      </w:pPr>
+      <w:r>
+        <w:t>Agent kolejkowania (Queue Reader Agent)</w:t>
       </w:r>
       <w:bookmarkStart w:id="0" w:name="_GoBack"/>
       <w:bookmarkEnd w:id="0"/>
@@ -379,6 +466,95 @@
 <file path=word/numbering.xml><?xml version="1.0" encoding="utf-8"?>
 <w:numbering xmlns:wpc="http://schemas.microsoft.com/office/word/2010/wordprocessingCanvas" xmlns:cx="http://schemas.microsoft.com/office/drawing/2014/chartex" xmlns:cx1="http://schemas.microsoft.com/office/drawing/2015/9/8/chartex" xmlns:mc="http://schemas.openxmlformats.org/markup-compatibility/2006" xmlns:o="urn:schemas-microsoft-com:office:office" xmlns:r="http://schemas.openxmlformats.org/officeDocument/2006/relationships" xmlns:m="http://schemas.openxmlformats.org/officeDocument/2006/math" xmlns:v="urn:schemas-microsoft-com:vml" xmlns:wp14="http://schemas.microsoft.com/office/word/2010/wordprocessingDrawing" xmlns:wp="http://schemas.openxmlformats.org/drawingml/2006/wordprocessingDrawing" xmlns:w10="urn:schemas-microsoft-com:office:word" xmlns:w="http://schemas.openxmlformats.org/wordprocessingml/2006/main" xmlns:w14="http://schemas.microsoft.com/office/word/2010/wordml" xmlns:w15="http://schemas.microsoft.com/office/word/2012/wordml" xmlns:w16se="http://schemas.microsoft.com/office/word/2015/wordml/symex" xmlns:wpg="http://schemas.microsoft.com/office/word/2010/wordprocessingGroup" xmlns:wpi="http://schemas.microsoft.com/office/word/2010/wordprocessingInk" xmlns:wne="http://schemas.microsoft.com/office/word/2006/wordml" xmlns:wps="http://schemas.microsoft.com/office/word/2010/wordprocessingShape" mc:Ignorable="w14 w15 w16se wp14">
   <w:abstractNum w:abstractNumId="0" w15:restartNumberingAfterBreak="0">
+    <w:nsid w:val="52DE4835"/>
+    <w:multiLevelType w:val="hybridMultilevel"/>
+    <w:tmpl w:val="87DEC364"/>
+    <w:lvl w:ilvl="0" w:tplc="0415000F">
+      <w:start w:val="1"/>
+      <w:numFmt w:val="decimal"/>
+      <w:lvlText w:val="%1."/>
+      <w:lvlJc w:val="left"/>
+      <w:pPr>
+        <w:ind w:left="720" w:hanging="360"/>
+      </w:pPr>
+      <w:rPr>
+        <w:rFonts w:hint="default"/>
+      </w:rPr>
+    </w:lvl>
+    <w:lvl w:ilvl="1" w:tplc="04150019" w:tentative="1">
+      <w:start w:val="1"/>
+      <w:numFmt w:val="lowerLetter"/>
+      <w:lvlText w:val="%2."/>
+      <w:lvlJc w:val="left"/>
+      <w:pPr>
+        <w:ind w:left="1440" w:hanging="360"/>
+      </w:pPr>
+    </w:lvl>
+    <w:lvl w:ilvl="2" w:tplc="0415001B" w:tentative="1">
+      <w:start w:val="1"/>
+      <w:numFmt w:val="lowerRoman"/>
+      <w:lvlText w:val="%3."/>
+      <w:lvlJc w:val="right"/>
+      <w:pPr>
+        <w:ind w:left="2160" w:hanging="180"/>
+      </w:pPr>
+    </w:lvl>
+    <w:lvl w:ilvl="3" w:tplc="0415000F" w:tentative="1">
+      <w:start w:val="1"/>
+      <w:numFmt w:val="decimal"/>
+      <w:lvlText w:val="%4."/>
+      <w:lvlJc w:val="left"/>
+      <w:pPr>
+        <w:ind w:left="2880" w:hanging="360"/>
+      </w:pPr>
+    </w:lvl>
+    <w:lvl w:ilvl="4" w:tplc="04150019" w:tentative="1">
+      <w:start w:val="1"/>
+      <w:numFmt w:val="lowerLetter"/>
+      <w:lvlText w:val="%5."/>
+      <w:lvlJc w:val="left"/>
+      <w:pPr>
+        <w:ind w:left="3600" w:hanging="360"/>
+      </w:pPr>
+    </w:lvl>
+    <w:lvl w:ilvl="5" w:tplc="0415001B" w:tentative="1">
+      <w:start w:val="1"/>
+      <w:numFmt w:val="lowerRoman"/>
+      <w:lvlText w:val="%6."/>
+      <w:lvlJc w:val="right"/>
+      <w:pPr>
+        <w:ind w:left="4320" w:hanging="180"/>
+      </w:pPr>
+    </w:lvl>
+    <w:lvl w:ilvl="6" w:tplc="0415000F" w:tentative="1">
+      <w:start w:val="1"/>
+      <w:numFmt w:val="decimal"/>
+      <w:lvlText w:val="%7."/>
+      <w:lvlJc w:val="left"/>
+      <w:pPr>
+        <w:ind w:left="5040" w:hanging="360"/>
+      </w:pPr>
+    </w:lvl>
+    <w:lvl w:ilvl="7" w:tplc="04150019" w:tentative="1">
+      <w:start w:val="1"/>
+      <w:numFmt w:val="lowerLetter"/>
+      <w:lvlText w:val="%8."/>
+      <w:lvlJc w:val="left"/>
+      <w:pPr>
+        <w:ind w:left="5760" w:hanging="360"/>
+      </w:pPr>
+    </w:lvl>
+    <w:lvl w:ilvl="8" w:tplc="0415001B" w:tentative="1">
+      <w:start w:val="1"/>
+      <w:numFmt w:val="lowerRoman"/>
+      <w:lvlText w:val="%9."/>
+      <w:lvlJc w:val="right"/>
+      <w:pPr>
+        <w:ind w:left="6480" w:hanging="180"/>
+      </w:pPr>
+    </w:lvl>
+  </w:abstractNum>
+  <w:abstractNum w:abstractNumId="1" w15:restartNumberingAfterBreak="0">
     <w:nsid w:val="5CC41A09"/>
     <w:multiLevelType w:val="hybridMultilevel"/>
     <w:tmpl w:val="3DD6C010"/>
@@ -490,7 +666,7 @@
       </w:rPr>
     </w:lvl>
   </w:abstractNum>
-  <w:abstractNum w:abstractNumId="1" w15:restartNumberingAfterBreak="0">
+  <w:abstractNum w:abstractNumId="2" w15:restartNumberingAfterBreak="0">
     <w:nsid w:val="665C35F0"/>
     <w:multiLevelType w:val="hybridMultilevel"/>
     <w:tmpl w:val="F1AE327C"/>
@@ -580,10 +756,13 @@
     </w:lvl>
   </w:abstractNum>
   <w:num w:numId="1">
-    <w:abstractNumId w:val="0"/>
+    <w:abstractNumId w:val="1"/>
   </w:num>
   <w:num w:numId="2">
-    <w:abstractNumId w:val="1"/>
+    <w:abstractNumId w:val="2"/>
+  </w:num>
+  <w:num w:numId="3">
+    <w:abstractNumId w:val="0"/>
   </w:num>
 </w:numbering>
 </file>

</xml_diff>